<commit_message>
Updated the data dictionary
</commit_message>
<xml_diff>
--- a/data_cleaning/SCISAT - Data Dictionary.docx
+++ b/data_cleaning/SCISAT - Data Dictionary.docx
@@ -1032,6 +1032,16 @@
           <w:szCs w:val="24"/>
           <w:lang w:eastAsia="en-CA"/>
         </w:rPr>
+        <w:t>s</w:t>
+      </w:r>
+      <w:r>
+        <w:rPr>
+          <w:rFonts w:ascii="Noto Sans" w:eastAsia="Times New Roman" w:hAnsi="Noto Sans" w:cs="Noto Sans"/>
+          <w:color w:val="333333"/>
+          <w:sz w:val="24"/>
+          <w:szCs w:val="24"/>
+          <w:lang w:eastAsia="en-CA"/>
+        </w:rPr>
         <w:t xml:space="preserve"> </w:t>
       </w:r>
       <w:r>
@@ -1042,7 +1052,7 @@
           <w:szCs w:val="24"/>
           <w:lang w:eastAsia="en-CA"/>
         </w:rPr>
-        <w:t>indicates</w:t>
+        <w:t>indicate</w:t>
       </w:r>
       <w:r>
         <w:rPr>

</xml_diff>